<commit_message>
add Readme to lab_4
</commit_message>
<xml_diff>
--- a/lab_4_mapping/Lab 4 write up.docx
+++ b/lab_4_mapping/Lab 4 write up.docx
@@ -4,39 +4,30 @@
   <w:body>
     <w:p>
       <w:pPr>
-        <w:numPr>
-          <w:ilvl w:val="0"/>
-          <w:numId w:val="1"/>
-        </w:numPr>
-        <w:spacing w:after="240" w:before="240" w:lineRule="auto"/>
-        <w:ind w:left="720" w:hanging="360"/>
-        <w:rPr>
-          <w:rFonts w:ascii="Calibri" w:cs="Calibri" w:eastAsia="Calibri" w:hAnsi="Calibri"/>
-          <w:u w:val="none"/>
-        </w:rPr>
-      </w:pPr>
-      <w:r>
-        <w:rPr>
-          <w:rFonts w:ascii="Calibri" w:cs="Calibri" w:eastAsia="Calibri" w:hAnsi="Calibri"/>
-          <w:rtl w:val="0"/>
-        </w:rPr>
-        <w:t xml:space="preserve">The drawback of a data structure that stores distances between every possible pair of nodes in the graph is that there would be (n)^2 amount of storage needed to store that data with O(n^2) look up time. </w:t>
-      </w:r>
-    </w:p>
-    <w:p>
-      <w:pPr>
-        <w:spacing w:after="240" w:before="240" w:lineRule="auto"/>
-        <w:ind w:left="720" w:firstLine="0"/>
-        <w:rPr>
-          <w:rFonts w:ascii="Calibri" w:cs="Calibri" w:eastAsia="Calibri" w:hAnsi="Calibri"/>
-        </w:rPr>
-      </w:pPr>
-      <w:r>
-        <w:rPr>
-          <w:rFonts w:ascii="Calibri" w:cs="Calibri" w:eastAsia="Calibri" w:hAnsi="Calibri"/>
-          <w:rtl w:val="0"/>
-        </w:rPr>
-        <w:t xml:space="preserve">The implementation in 4-2 addresses this problem by giving an easy equation to calculate the distance between any two nodes in a grid. Thus, the huge amount of distances between every pair of nodes does not need to be stored. Instead, the distance can be calculated as needed with a cost function. This is O(1).</w:t>
+        <w:ind w:left="720" w:firstLine="0"/>
+        <w:rPr>
+          <w:sz w:val="28"/>
+          <w:szCs w:val="28"/>
+        </w:rPr>
+      </w:pPr>
+      <w:r>
+        <w:rPr>
+          <w:sz w:val="28"/>
+          <w:szCs w:val="28"/>
+          <w:rtl w:val="0"/>
+        </w:rPr>
+        <w:t xml:space="preserve">Lab 4 Write Up</w:t>
+      </w:r>
+    </w:p>
+    <w:p>
+      <w:pPr>
+        <w:ind w:left="720" w:firstLine="0"/>
+        <w:rPr/>
+      </w:pPr>
+      <w:r>
+        <w:rPr>
+          <w:rtl w:val="0"/>
+        </w:rPr>
       </w:r>
     </w:p>
     <w:p>
@@ -46,63 +37,33 @@
           <w:numId w:val="1"/>
         </w:numPr>
         <w:ind w:left="720" w:hanging="360"/>
-      </w:pPr>
-      <w:r>
-        <w:rPr>
-          <w:rtl w:val="0"/>
-        </w:rPr>
-        <w:t xml:space="preserve">Lucas Laughlin: </w:t>
-      </w:r>
-      <w:hyperlink r:id="rId6">
-        <w:r>
-          <w:rPr>
-            <w:color w:val="1155cc"/>
-            <w:u w:val="single"/>
-            <w:rtl w:val="0"/>
-          </w:rPr>
-          <w:t xml:space="preserve">lula5767@colorado.edu</w:t>
-        </w:r>
-      </w:hyperlink>
-      <w:r>
-        <w:rPr>
-          <w:rtl w:val="0"/>
-        </w:rPr>
-      </w:r>
-    </w:p>
-    <w:p>
-      <w:pPr>
-        <w:ind w:left="720" w:firstLine="0"/>
-        <w:rPr/>
-      </w:pPr>
-      <w:r>
-        <w:rPr>
-          <w:rtl w:val="0"/>
-        </w:rPr>
-        <w:t xml:space="preserve">Casey Tran: catr5879@colorado.edu</w:t>
-      </w:r>
-    </w:p>
-    <w:p>
-      <w:pPr>
-        <w:ind w:left="720" w:firstLine="0"/>
-        <w:rPr/>
-      </w:pPr>
-      <w:r>
-        <w:rPr>
-          <w:rtl w:val="0"/>
-        </w:rPr>
-        <w:t xml:space="preserve">Jordan Smart: </w:t>
-      </w:r>
-      <w:hyperlink r:id="rId7">
-        <w:r>
-          <w:rPr>
-            <w:color w:val="1155cc"/>
-            <w:highlight w:val="white"/>
-            <w:u w:val="single"/>
-            <w:rtl w:val="0"/>
-          </w:rPr>
-          <w:t xml:space="preserve">josm9339@colorado.edu</w:t>
-        </w:r>
-      </w:hyperlink>
+        <w:rPr>
+          <w:u w:val="none"/>
+        </w:rPr>
+      </w:pPr>
+      <w:r>
+        <w:rPr>
+          <w:rtl w:val="0"/>
+        </w:rPr>
+        <w:t xml:space="preserve">What is the drawback of a data structure that stores distances between every possible pair of nodes in the graph? How does the implementation in 4-2 address this problem? </w:t>
+      </w:r>
+    </w:p>
+    <w:p>
+      <w:pPr>
+        <w:ind w:left="720" w:firstLine="0"/>
+        <w:rPr/>
+      </w:pPr>
+      <w:r>
+        <w:rPr>
+          <w:rtl w:val="0"/>
+        </w:rPr>
+      </w:r>
+    </w:p>
+    <w:p>
+      <w:pPr>
+        <w:ind w:left="720" w:firstLine="0"/>
+        <w:rPr/>
+      </w:pPr>
       <w:r>
         <w:rPr>
           <w:rtl w:val="0"/>
@@ -127,15 +88,121 @@
           <w:numId w:val="1"/>
         </w:numPr>
         <w:ind w:left="720" w:hanging="360"/>
-      </w:pPr>
-      <w:r>
-        <w:rPr>
-          <w:color w:val="222222"/>
-          <w:highlight w:val="white"/>
-          <w:rtl w:val="0"/>
-        </w:rPr>
-        <w:t xml:space="preserve">We spent about 15 hours on this lab.</w:t>
-      </w:r>
+        <w:rPr>
+          <w:u w:val="none"/>
+        </w:rPr>
+      </w:pPr>
+      <w:r>
+        <w:rPr>
+          <w:rtl w:val="0"/>
+        </w:rPr>
+        <w:t xml:space="preserve">What are the names of everyone in your lab group?</w:t>
+      </w:r>
+    </w:p>
+    <w:p>
+      <w:pPr>
+        <w:ind w:left="720" w:firstLine="0"/>
+        <w:rPr/>
+      </w:pPr>
+      <w:r>
+        <w:rPr>
+          <w:rtl w:val="0"/>
+        </w:rPr>
+        <w:t xml:space="preserve"> </w:t>
+      </w:r>
+    </w:p>
+    <w:p>
+      <w:pPr>
+        <w:ind w:left="720" w:firstLine="0"/>
+        <w:rPr/>
+      </w:pPr>
+      <w:r>
+        <w:rPr>
+          <w:rtl w:val="0"/>
+        </w:rPr>
+        <w:t xml:space="preserve">Lucas Laughlin,</w:t>
+      </w:r>
+    </w:p>
+    <w:p>
+      <w:pPr>
+        <w:ind w:left="720" w:firstLine="0"/>
+        <w:rPr/>
+      </w:pPr>
+      <w:r>
+        <w:rPr>
+          <w:rtl w:val="0"/>
+        </w:rPr>
+        <w:t xml:space="preserve">Casey Tran,</w:t>
+      </w:r>
+    </w:p>
+    <w:p>
+      <w:pPr>
+        <w:ind w:left="720" w:firstLine="0"/>
+        <w:rPr/>
+      </w:pPr>
+      <w:r>
+        <w:rPr>
+          <w:rtl w:val="0"/>
+        </w:rPr>
+        <w:t xml:space="preserve">Jordan Smart</w:t>
+      </w:r>
+    </w:p>
+    <w:p>
+      <w:pPr>
+        <w:ind w:left="720" w:firstLine="0"/>
+        <w:rPr/>
+      </w:pPr>
+      <w:r>
+        <w:rPr>
+          <w:rtl w:val="0"/>
+        </w:rPr>
+      </w:r>
+    </w:p>
+    <w:p>
+      <w:pPr>
+        <w:ind w:left="720" w:firstLine="0"/>
+        <w:rPr/>
+      </w:pPr>
+      <w:r>
+        <w:rPr>
+          <w:rtl w:val="0"/>
+        </w:rPr>
+      </w:r>
+    </w:p>
+    <w:p>
+      <w:pPr>
+        <w:numPr>
+          <w:ilvl w:val="0"/>
+          <w:numId w:val="1"/>
+        </w:numPr>
+        <w:ind w:left="720" w:hanging="360"/>
+        <w:rPr>
+          <w:u w:val="none"/>
+        </w:rPr>
+      </w:pPr>
+      <w:r>
+        <w:rPr>
+          <w:rtl w:val="0"/>
+        </w:rPr>
+        <w:t xml:space="preserve">Roughly how much time did your group spend programming this lab?</w:t>
+      </w:r>
+    </w:p>
+    <w:p>
+      <w:pPr>
+        <w:ind w:left="720" w:firstLine="0"/>
+        <w:rPr/>
+      </w:pPr>
+      <w:r>
+        <w:rPr>
+          <w:rtl w:val="0"/>
+        </w:rPr>
+      </w:r>
+    </w:p>
+    <w:p>
+      <w:pPr>
+        <w:ind w:left="720" w:firstLine="0"/>
+        <w:rPr/>
+      </w:pPr>
       <w:r>
         <w:rPr>
           <w:rtl w:val="0"/>
@@ -143,6 +210,7 @@
       </w:r>
     </w:p>
     <w:sectPr>
+      <w:headerReference r:id="rId6" w:type="default"/>
       <w:pgSz w:h="15840" w:w="12240"/>
       <w:pgMar w:bottom="1440" w:top="1440" w:left="1440" w:right="1440" w:header="720" w:footer="720"/>
       <w:pgNumType w:start="1"/>
@@ -151,13 +219,28 @@
 </w:document>
 </file>
 
+<file path=word/header1.xml><?xml version="1.0" encoding="utf-8"?>
+<w:hdr xmlns:mc="http://schemas.openxmlformats.org/markup-compatibility/2006" xmlns:o="urn:schemas-microsoft-com:office:office" xmlns:r="http://schemas.openxmlformats.org/officeDocument/2006/relationships" xmlns:m="http://schemas.openxmlformats.org/officeDocument/2006/math" xmlns:v="urn:schemas-microsoft-com:vml" xmlns:wp="http://schemas.openxmlformats.org/drawingml/2006/wordprocessingDrawing" xmlns:w10="urn:schemas-microsoft-com:office:word" xmlns:w="http://schemas.openxmlformats.org/wordprocessingml/2006/main" xmlns:wne="http://schemas.microsoft.com/office/word/2006/wordml" xmlns:sl="http://schemas.openxmlformats.org/schemaLibrary/2006/main" xmlns:a="http://schemas.openxmlformats.org/drawingml/2006/main" xmlns:pic="http://schemas.openxmlformats.org/drawingml/2006/picture" xmlns:c="http://schemas.openxmlformats.org/drawingml/2006/chart" xmlns:lc="http://schemas.openxmlformats.org/drawingml/2006/lockedCanvas" xmlns:dgm="http://schemas.openxmlformats.org/drawingml/2006/diagram" xmlns:wps="http://schemas.microsoft.com/office/word/2010/wordprocessingShape" xmlns:wpg="http://schemas.microsoft.com/office/word/2010/wordprocessingGroup" xmlns:w14="http://schemas.microsoft.com/office/word/2010/wordml" xmlns:w15="http://schemas.microsoft.com/office/word/2012/wordml">
+  <w:p>
+    <w:pPr>
+      <w:rPr/>
+    </w:pPr>
+    <w:r>
+      <w:rPr>
+        <w:rtl w:val="0"/>
+      </w:rPr>
+    </w:r>
+  </w:p>
+</w:hdr>
+</file>
+
 <file path=word/numbering.xml><?xml version="1.0" encoding="utf-8"?>
 <w:numbering xmlns:mc="http://schemas.openxmlformats.org/markup-compatibility/2006" xmlns:o="urn:schemas-microsoft-com:office:office" xmlns:r="http://schemas.openxmlformats.org/officeDocument/2006/relationships" xmlns:m="http://schemas.openxmlformats.org/officeDocument/2006/math" xmlns:v="urn:schemas-microsoft-com:vml" xmlns:wp="http://schemas.openxmlformats.org/drawingml/2006/wordprocessingDrawing" xmlns:w10="urn:schemas-microsoft-com:office:word" xmlns:w="http://schemas.openxmlformats.org/wordprocessingml/2006/main" xmlns:wne="http://schemas.microsoft.com/office/word/2006/wordml" xmlns:sl="http://schemas.openxmlformats.org/schemaLibrary/2006/main" xmlns:a="http://schemas.openxmlformats.org/drawingml/2006/main" xmlns:pic="http://schemas.openxmlformats.org/drawingml/2006/picture" xmlns:c="http://schemas.openxmlformats.org/drawingml/2006/chart" xmlns:lc="http://schemas.openxmlformats.org/drawingml/2006/lockedCanvas" xmlns:dgm="http://schemas.openxmlformats.org/drawingml/2006/diagram" xmlns:wps="http://schemas.microsoft.com/office/word/2010/wordprocessingShape" xmlns:wpg="http://schemas.microsoft.com/office/word/2010/wordprocessingGroup" xmlns:w14="http://schemas.microsoft.com/office/word/2010/wordml" xmlns:w15="http://schemas.microsoft.com/office/word/2012/wordml">
   <w:abstractNum w:abstractNumId="1">
     <w:lvl w:ilvl="0">
       <w:start w:val="1"/>
       <w:numFmt w:val="decimal"/>
-      <w:lvlText w:val="%1)"/>
+      <w:lvlText w:val="%1."/>
       <w:lvlJc w:val="left"/>
       <w:pPr>
         <w:ind w:left="720" w:hanging="360"/>
@@ -169,7 +252,7 @@
     <w:lvl w:ilvl="1">
       <w:start w:val="1"/>
       <w:numFmt w:val="lowerLetter"/>
-      <w:lvlText w:val="%2)"/>
+      <w:lvlText w:val="%2."/>
       <w:lvlJc w:val="left"/>
       <w:pPr>
         <w:ind w:left="1440" w:hanging="360"/>
@@ -181,7 +264,7 @@
     <w:lvl w:ilvl="2">
       <w:start w:val="1"/>
       <w:numFmt w:val="lowerRoman"/>
-      <w:lvlText w:val="%3)"/>
+      <w:lvlText w:val="%3."/>
       <w:lvlJc w:val="right"/>
       <w:pPr>
         <w:ind w:left="2160" w:hanging="360"/>
@@ -193,7 +276,7 @@
     <w:lvl w:ilvl="3">
       <w:start w:val="1"/>
       <w:numFmt w:val="decimal"/>
-      <w:lvlText w:val="(%4)"/>
+      <w:lvlText w:val="%4."/>
       <w:lvlJc w:val="left"/>
       <w:pPr>
         <w:ind w:left="2880" w:hanging="360"/>
@@ -205,7 +288,7 @@
     <w:lvl w:ilvl="4">
       <w:start w:val="1"/>
       <w:numFmt w:val="lowerLetter"/>
-      <w:lvlText w:val="(%5)"/>
+      <w:lvlText w:val="%5."/>
       <w:lvlJc w:val="left"/>
       <w:pPr>
         <w:ind w:left="3600" w:hanging="360"/>
@@ -217,7 +300,7 @@
     <w:lvl w:ilvl="5">
       <w:start w:val="1"/>
       <w:numFmt w:val="lowerRoman"/>
-      <w:lvlText w:val="(%6)"/>
+      <w:lvlText w:val="%6."/>
       <w:lvlJc w:val="right"/>
       <w:pPr>
         <w:ind w:left="4320" w:hanging="360"/>

</xml_diff>